<commit_message>
removed .development file and updated version to publish library
</commit_message>
<xml_diff>
--- a/extras/Documentation/Impact Maker Notebook.docx
+++ b/extras/Documentation/Impact Maker Notebook.docx
@@ -271,23 +271,7 @@
         <w:jc w:val="both"/>
       </w:pPr>
       <w:r>
-        <w:t xml:space="preserve">Added </w:t>
-      </w:r>
-      <w:proofErr w:type="spellStart"/>
-      <w:r>
-        <w:t>Zumo</w:t>
-      </w:r>
-      <w:proofErr w:type="spellEnd"/>
-      <w:r>
-        <w:t xml:space="preserve"> Example, which created dependency with </w:t>
-      </w:r>
-      <w:proofErr w:type="spellStart"/>
-      <w:r>
-        <w:t>Zumo</w:t>
-      </w:r>
-      <w:proofErr w:type="spellEnd"/>
-      <w:r>
-        <w:t xml:space="preserve"> shield library. </w:t>
+        <w:t xml:space="preserve">Added Zumo Example, which created dependency with Zumo shield library. </w:t>
       </w:r>
     </w:p>
     <w:p>
@@ -340,15 +324,7 @@
         <w:jc w:val="both"/>
       </w:pPr>
       <w:r>
-        <w:t xml:space="preserve">4/10/20 11:39 PM: While using new sensors in my guide for COVID virtual classes, I found that the </w:t>
-      </w:r>
-      <w:proofErr w:type="spellStart"/>
-      <w:r>
-        <w:t>Arduino</w:t>
-      </w:r>
-      <w:proofErr w:type="spellEnd"/>
-      <w:r>
-        <w:t xml:space="preserve"> tone method uses the same timer as the infrared sensor.  I will use </w:t>
+        <w:t xml:space="preserve">4/10/20 11:39 PM: While using new sensors in my guide for COVID virtual classes, I found that the Arduino tone method uses the same timer as the infrared sensor.  I will use </w:t>
       </w:r>
       <w:hyperlink r:id="rId16" w:history="1">
         <w:r>
@@ -359,21 +335,70 @@
         </w:r>
       </w:hyperlink>
       <w:r>
-        <w:t xml:space="preserve"> as the </w:t>
-      </w:r>
-      <w:proofErr w:type="spellStart"/>
-      <w:r>
-        <w:t>newbuzzer</w:t>
-      </w:r>
-      <w:proofErr w:type="spellEnd"/>
-      <w:r>
-        <w:t xml:space="preserve"> code because it uses PWM instead of timers so can be used with sensors that have timers.</w:t>
+        <w:t xml:space="preserve"> as the newbuzzer code because it uses PWM instead of timers so can be used with sensors that have timers.</w:t>
       </w:r>
       <w:r>
         <w:t xml:space="preserve"> </w:t>
       </w:r>
+    </w:p>
+    <w:p>
+      <w:pPr>
+        <w:jc w:val="both"/>
+      </w:pPr>
+      <w:r>
+        <w:t xml:space="preserve">5/8/2020 3:58 PM: I am working on updating the Arduino Education library with a release, which requires organizational changes. </w:t>
+      </w:r>
+      <w:hyperlink r:id="rId17" w:history="1">
+        <w:r>
+          <w:rPr>
+            <w:rStyle w:val="Hyperlink"/>
+          </w:rPr>
+          <w:t>This link</w:t>
+        </w:r>
+      </w:hyperlink>
+      <w:r>
+        <w:t xml:space="preserve"> shows the current list of arduino libraries and their version, I </w:t>
+      </w:r>
+      <w:r>
+        <w:lastRenderedPageBreak/>
+        <w:t>am checking it to see if the new release is out.</w:t>
+      </w:r>
+      <w:r>
+        <w:t xml:space="preserve"> </w:t>
+      </w:r>
+      <w:hyperlink r:id="rId18" w:history="1">
+        <w:r>
+          <w:rPr>
+            <w:rStyle w:val="Hyperlink"/>
+          </w:rPr>
+          <w:t>This</w:t>
+        </w:r>
+      </w:hyperlink>
+      <w:r>
+        <w:t xml:space="preserve"> is the original pull request for the Arduino Education Library, but I want it to be from the BrandeisMakerlab organization</w:t>
+      </w:r>
+      <w:r>
+        <w:t xml:space="preserve"> not my account</w:t>
+      </w:r>
+      <w:r>
+        <w:t>.</w:t>
+      </w:r>
+      <w:r>
+        <w:t xml:space="preserve"> Finally, </w:t>
+      </w:r>
+      <w:hyperlink r:id="rId19" w:history="1">
+        <w:r>
+          <w:rPr>
+            <w:rStyle w:val="Hyperlink"/>
+          </w:rPr>
+          <w:t>this</w:t>
+        </w:r>
+      </w:hyperlink>
       <w:bookmarkStart w:id="0" w:name="_GoBack"/>
       <w:bookmarkEnd w:id="0"/>
+      <w:r>
+        <w:t xml:space="preserve"> is a similar library to the Arduino Education Library I wrote for BrandeisMakerlab.</w:t>
+      </w:r>
     </w:p>
     <w:sectPr>
       <w:pgSz w:w="12240" w:h="15840"/>
@@ -622,6 +647,18 @@
       <w:szCs w:val="18"/>
     </w:rPr>
   </w:style>
+  <w:style w:type="character" w:styleId="FollowedHyperlink">
+    <w:name w:val="FollowedHyperlink"/>
+    <w:basedOn w:val="DefaultParagraphFont"/>
+    <w:uiPriority w:val="99"/>
+    <w:semiHidden/>
+    <w:unhideWhenUsed/>
+    <w:rsid w:val="00DF1783"/>
+    <w:rPr>
+      <w:color w:val="954F72" w:themeColor="followedHyperlink"/>
+      <w:u w:val="single"/>
+    </w:rPr>
+  </w:style>
 </w:styles>
 </file>
 
@@ -860,6 +897,18 @@
       <w:rFonts w:ascii="Lucida Grande" w:hAnsi="Lucida Grande" w:cs="Lucida Grande"/>
       <w:sz w:val="18"/>
       <w:szCs w:val="18"/>
+    </w:rPr>
+  </w:style>
+  <w:style w:type="character" w:styleId="FollowedHyperlink">
+    <w:name w:val="FollowedHyperlink"/>
+    <w:basedOn w:val="DefaultParagraphFont"/>
+    <w:uiPriority w:val="99"/>
+    <w:semiHidden/>
+    <w:unhideWhenUsed/>
+    <w:rsid w:val="00DF1783"/>
+    <w:rPr>
+      <w:color w:val="954F72" w:themeColor="followedHyperlink"/>
+      <w:u w:val="single"/>
     </w:rPr>
   </w:style>
 </w:styles>
@@ -1131,7 +1180,7 @@
 </file>
 
 <file path=customXml/itemProps1.xml><?xml version="1.0" encoding="utf-8"?>
-<ds:datastoreItem xmlns:ds="http://schemas.openxmlformats.org/officeDocument/2006/customXml" ds:itemID="{87A1D218-5EBF-0947-AA6F-F122F107A6C5}">
+<ds:datastoreItem xmlns:ds="http://schemas.openxmlformats.org/officeDocument/2006/customXml" ds:itemID="{FDB1619C-F70E-724F-8977-E0AF9F88AB02}">
   <ds:schemaRefs>
     <ds:schemaRef ds:uri="http://schemas.openxmlformats.org/officeDocument/2006/bibliography"/>
   </ds:schemaRefs>

</xml_diff>